<commit_message>
fix return obj img
</commit_message>
<xml_diff>
--- a/Documentation/docx/Descrição dos Serviços e Testes no Postman.docx
+++ b/Documentation/docx/Descrição dos Serviços e Testes no Postman.docx
@@ -376,14 +376,7 @@
           <w:sz w:val="24"/>
           <w:szCs w:val="24"/>
         </w:rPr>
-        <w:t>. Essa é a variáveis ou posição do vetor responsável por conter os valores desejados pelo solicitante, sejam esses dados de reservas, estabelecimentos ou quartos. Já em</w:t>
-      </w:r>
-      <w:r>
-        <w:rPr>
-          <w:sz w:val="24"/>
-          <w:szCs w:val="24"/>
-        </w:rPr>
-        <w:t xml:space="preserve"> casos de erro, a variável </w:t>
+        <w:t xml:space="preserve">. Essa é a variáveis ou posição do vetor responsável por conter os valores desejados pelo solicitante, sejam esses dados de reservas, estabelecimentos ou quartos. Já em casos de erro, a variável </w:t>
       </w:r>
       <w:proofErr w:type="spellStart"/>
       <w:r>
@@ -479,27 +472,25 @@
             </w:pPr>
             <w:r>
               <w:rPr>
-                <w:b/>
                 <w:noProof/>
-                <w:sz w:val="20"/>
-                <w:szCs w:val="20"/>
               </w:rPr>
               <w:drawing>
-                <wp:inline distT="114300" distB="114300" distL="114300" distR="114300" wp14:anchorId="3B51A902" wp14:editId="46CD76F6">
-                  <wp:extent cx="4000500" cy="2381250"/>
+                <wp:inline distT="0" distB="0" distL="0" distR="0" wp14:anchorId="123E00FF" wp14:editId="6FB8F44D">
+                  <wp:extent cx="4114800" cy="2171700"/>
                   <wp:effectExtent l="0" t="0" r="0" b="0"/>
-                  <wp:docPr id="26" name="image26.png"/>
-                  <wp:cNvGraphicFramePr/>
+                  <wp:docPr id="27" name="Imagem 27"/>
+                  <wp:cNvGraphicFramePr>
+                    <a:graphicFrameLocks xmlns:a="http://schemas.openxmlformats.org/drawingml/2006/main" noChangeAspect="1"/>
+                  </wp:cNvGraphicFramePr>
                   <a:graphic xmlns:a="http://schemas.openxmlformats.org/drawingml/2006/main">
                     <a:graphicData uri="http://schemas.openxmlformats.org/drawingml/2006/picture">
                       <pic:pic xmlns:pic="http://schemas.openxmlformats.org/drawingml/2006/picture">
                         <pic:nvPicPr>
-                          <pic:cNvPr id="0" name="image26.png"/>
-                          <pic:cNvPicPr preferRelativeResize="0"/>
+                          <pic:cNvPr id="1" name=""/>
+                          <pic:cNvPicPr/>
                         </pic:nvPicPr>
                         <pic:blipFill>
                           <a:blip r:embed="rId6"/>
-                          <a:srcRect/>
                           <a:stretch>
                             <a:fillRect/>
                           </a:stretch>
@@ -507,12 +498,11 @@
                         <pic:spPr>
                           <a:xfrm>
                             <a:off x="0" y="0"/>
-                            <a:ext cx="4000500" cy="2381250"/>
+                            <a:ext cx="4114800" cy="2171700"/>
                           </a:xfrm>
                           <a:prstGeom prst="rect">
                             <a:avLst/>
                           </a:prstGeom>
-                          <a:ln/>
                         </pic:spPr>
                       </pic:pic>
                     </a:graphicData>
@@ -581,7 +571,6 @@
           <w:sz w:val="24"/>
           <w:szCs w:val="24"/>
         </w:rPr>
-        <w:lastRenderedPageBreak/>
         <w:t xml:space="preserve">Exemplos de possíveis mensagens de erro: “Usuário não autenticado”; “Dados incompletos”; etc. </w:t>
       </w:r>
     </w:p>
@@ -1678,7 +1667,6 @@
                 <w:sz w:val="24"/>
                 <w:szCs w:val="24"/>
               </w:rPr>
-              <w:lastRenderedPageBreak/>
               <w:t>Retornos Possíveis</w:t>
             </w:r>
           </w:p>
@@ -1721,6 +1709,7 @@
                 <w:sz w:val="24"/>
                 <w:szCs w:val="24"/>
               </w:rPr>
+              <w:lastRenderedPageBreak/>
               <w:t>Array</w:t>
             </w:r>
             <w:proofErr w:type="spellEnd"/>
@@ -2039,7 +2028,6 @@
           <w:sz w:val="24"/>
           <w:szCs w:val="24"/>
         </w:rPr>
-        <w:lastRenderedPageBreak/>
         <w:t xml:space="preserve">Testes com o </w:t>
       </w:r>
       <w:proofErr w:type="spellStart"/>
@@ -2448,7 +2436,6 @@
           <w:sz w:val="24"/>
           <w:szCs w:val="24"/>
         </w:rPr>
-        <w:lastRenderedPageBreak/>
         <w:t>Solicitando quantidade de reservas desejadas</w:t>
       </w:r>
     </w:p>
@@ -2515,6 +2502,7 @@
                 <w:sz w:val="24"/>
                 <w:szCs w:val="24"/>
               </w:rPr>
+              <w:lastRenderedPageBreak/>
               <w:t>Caminho</w:t>
             </w:r>
           </w:p>
@@ -3580,14 +3568,7 @@
                 <w:sz w:val="24"/>
                 <w:szCs w:val="24"/>
               </w:rPr>
-              <w:t xml:space="preserve"> 4, selecionará da segu</w:t>
-            </w:r>
-            <w:r>
-              <w:rPr>
-                <w:sz w:val="24"/>
-                <w:szCs w:val="24"/>
-              </w:rPr>
-              <w:t>nda até a quinta reserva (reservas 1, 2, 3, 4). Caso não informado, é considerado como 0</w:t>
+              <w:t xml:space="preserve"> 4, selecionará da segunda até a quinta reserva (reservas 1, 2, 3, 4). Caso não informado, é considerado como 0</w:t>
             </w:r>
           </w:p>
         </w:tc>
@@ -3729,7 +3710,6 @@
                 <w:sz w:val="24"/>
                 <w:szCs w:val="24"/>
               </w:rPr>
-              <w:lastRenderedPageBreak/>
               <w:t>Retornos Possíveis</w:t>
             </w:r>
           </w:p>
@@ -3766,6 +3746,7 @@
                 <w:sz w:val="24"/>
                 <w:szCs w:val="24"/>
               </w:rPr>
+              <w:lastRenderedPageBreak/>
               <w:t>Array</w:t>
             </w:r>
             <w:proofErr w:type="spellEnd"/>
@@ -4242,7 +4223,6 @@
           <w:sz w:val="24"/>
           <w:szCs w:val="24"/>
         </w:rPr>
-        <w:lastRenderedPageBreak/>
         <w:t xml:space="preserve">Testes com o </w:t>
       </w:r>
       <w:proofErr w:type="spellStart"/>
@@ -4523,6 +4503,7 @@
                 <w:sz w:val="24"/>
                 <w:szCs w:val="24"/>
               </w:rPr>
+              <w:lastRenderedPageBreak/>
               <w:t>Caminho</w:t>
             </w:r>
           </w:p>
@@ -5822,7 +5803,6 @@
           <w:sz w:val="24"/>
           <w:szCs w:val="24"/>
         </w:rPr>
-        <w:lastRenderedPageBreak/>
         <w:t xml:space="preserve">Na figura abaixo, podemos visualizar a estruturação dos dados de retorno de uma solicitação de dados de </w:t>
       </w:r>
       <w:r>
@@ -6191,7 +6171,6 @@
           <w:sz w:val="24"/>
           <w:szCs w:val="24"/>
         </w:rPr>
-        <w:lastRenderedPageBreak/>
         <w:t xml:space="preserve">Testes com o </w:t>
       </w:r>
       <w:proofErr w:type="spellStart"/>
@@ -6230,6 +6209,7 @@
           <w:sz w:val="24"/>
           <w:szCs w:val="24"/>
         </w:rPr>
+        <w:lastRenderedPageBreak/>
         <w:t>Requisição com sucesso:</w:t>
       </w:r>
     </w:p>
@@ -6410,6 +6390,7 @@
         <w:rPr>
           <w:noProof/>
         </w:rPr>
+        <w:lastRenderedPageBreak/>
         <w:drawing>
           <wp:anchor distT="114300" distB="114300" distL="114300" distR="114300" simplePos="0" relativeHeight="251663360" behindDoc="0" locked="0" layoutInCell="1" hidden="0" allowOverlap="1" wp14:anchorId="10FDEB29" wp14:editId="783350C5">
             <wp:simplePos x="0" y="0"/>
@@ -6585,7 +6566,6 @@
           <w:sz w:val="24"/>
           <w:szCs w:val="24"/>
         </w:rPr>
-        <w:lastRenderedPageBreak/>
         <w:t>Solicitando quartos disponíveis de um estabelecimento em determinado período</w:t>
       </w:r>
     </w:p>
@@ -7936,7 +7916,6 @@
           <w:sz w:val="24"/>
           <w:szCs w:val="24"/>
         </w:rPr>
-        <w:lastRenderedPageBreak/>
         <w:t>Na figura 4, podemos ver a estrutura de retorno de uma solicitação de dados de quartos disponíveis de um determinado estabelecimento.</w:t>
       </w:r>
     </w:p>
@@ -8265,7 +8244,6 @@
           <w:sz w:val="24"/>
           <w:szCs w:val="24"/>
         </w:rPr>
-        <w:lastRenderedPageBreak/>
         <w:t xml:space="preserve">Testes com o </w:t>
       </w:r>
       <w:proofErr w:type="spellStart"/>
@@ -8302,6 +8280,7 @@
           <w:sz w:val="24"/>
           <w:szCs w:val="24"/>
         </w:rPr>
+        <w:lastRenderedPageBreak/>
         <w:t>Requisição com sucesso</w:t>
       </w:r>
     </w:p>
@@ -8466,7 +8445,6 @@
           <w:sz w:val="24"/>
           <w:szCs w:val="24"/>
         </w:rPr>
-        <w:lastRenderedPageBreak/>
         <w:t>Requisição com data de saída anterior a data de entrada</w:t>
       </w:r>
     </w:p>
@@ -8493,6 +8471,7 @@
           <w:sz w:val="24"/>
           <w:szCs w:val="24"/>
         </w:rPr>
+        <w:lastRenderedPageBreak/>
         <w:drawing>
           <wp:inline distT="114300" distB="114300" distL="114300" distR="114300" wp14:anchorId="45BE9631" wp14:editId="3B94AC7E">
             <wp:extent cx="5731200" cy="2946400"/>
@@ -9346,7 +9325,6 @@
                 <w:sz w:val="24"/>
                 <w:szCs w:val="24"/>
               </w:rPr>
-              <w:lastRenderedPageBreak/>
               <w:t>Retornos Possíveis</w:t>
             </w:r>
           </w:p>
@@ -9383,6 +9361,7 @@
                 <w:sz w:val="24"/>
                 <w:szCs w:val="24"/>
               </w:rPr>
+              <w:lastRenderedPageBreak/>
               <w:t>null</w:t>
             </w:r>
             <w:proofErr w:type="spellEnd"/>
@@ -9555,15 +9534,7 @@
           <w:sz w:val="24"/>
           <w:szCs w:val="24"/>
         </w:rPr>
-        <w:t>getI</w:t>
-      </w:r>
-      <w:r>
-        <w:rPr>
-          <w:i/>
-          <w:sz w:val="24"/>
-          <w:szCs w:val="24"/>
-        </w:rPr>
-        <w:t>nfoEstabelecimento</w:t>
+        <w:t>getInfoEstabelecimento</w:t>
       </w:r>
       <w:proofErr w:type="spellEnd"/>
       <w:r>
@@ -9928,6 +9899,7 @@
                 <w:sz w:val="24"/>
                 <w:szCs w:val="24"/>
               </w:rPr>
+              <w:lastRenderedPageBreak/>
               <w:t>Caminho</w:t>
             </w:r>
           </w:p>
@@ -10973,6 +10945,7 @@
           <w:sz w:val="24"/>
           <w:szCs w:val="24"/>
         </w:rPr>
+        <w:lastRenderedPageBreak/>
         <w:t>Requisição com sucesso:</w:t>
       </w:r>
     </w:p>
@@ -11201,6 +11174,7 @@
           <w:sz w:val="24"/>
           <w:szCs w:val="24"/>
         </w:rPr>
+        <w:lastRenderedPageBreak/>
         <w:drawing>
           <wp:inline distT="114300" distB="114300" distL="114300" distR="114300" wp14:anchorId="64C3D316" wp14:editId="4785E70E">
             <wp:extent cx="5731200" cy="2730500"/>
@@ -11789,7 +11763,6 @@
                 <w:sz w:val="24"/>
                 <w:szCs w:val="24"/>
               </w:rPr>
-              <w:lastRenderedPageBreak/>
               <w:t>Nome</w:t>
             </w:r>
           </w:p>
@@ -11925,6 +11898,7 @@
                 <w:sz w:val="24"/>
                 <w:szCs w:val="24"/>
               </w:rPr>
+              <w:lastRenderedPageBreak/>
               <w:t>idQuarto</w:t>
             </w:r>
             <w:proofErr w:type="spellEnd"/>
@@ -12725,14 +12699,7 @@
           <w:sz w:val="24"/>
           <w:szCs w:val="24"/>
         </w:rPr>
-        <w:t xml:space="preserve"> e uma mensagem </w:t>
-      </w:r>
-      <w:r>
-        <w:rPr>
-          <w:sz w:val="24"/>
-          <w:szCs w:val="24"/>
-        </w:rPr>
-        <w:t>de erro descritiva em casos que ocorreu algum erro na solicitação.</w:t>
+        <w:t xml:space="preserve"> e uma mensagem de erro descritiva em casos que ocorreu algum erro na solicitação.</w:t>
       </w:r>
     </w:p>
     <w:p>

</xml_diff>

<commit_message>
enter to reorgnize pages
</commit_message>
<xml_diff>
--- a/Documentation/docx/Descrição dos Serviços e Testes no Postman.docx
+++ b/Documentation/docx/Descrição dos Serviços e Testes no Postman.docx
@@ -2022,12 +2022,24 @@
           <w:szCs w:val="24"/>
         </w:rPr>
       </w:pPr>
+    </w:p>
+    <w:p>
+      <w:pPr>
+        <w:spacing w:line="360" w:lineRule="auto"/>
+        <w:jc w:val="both"/>
+        <w:rPr>
+          <w:b/>
+          <w:sz w:val="24"/>
+          <w:szCs w:val="24"/>
+        </w:rPr>
+      </w:pPr>
       <w:r>
         <w:rPr>
           <w:b/>
           <w:sz w:val="24"/>
           <w:szCs w:val="24"/>
         </w:rPr>
+        <w:lastRenderedPageBreak/>
         <w:t xml:space="preserve">Testes com o </w:t>
       </w:r>
       <w:proofErr w:type="spellStart"/>
@@ -2436,6 +2448,7 @@
           <w:sz w:val="24"/>
           <w:szCs w:val="24"/>
         </w:rPr>
+        <w:lastRenderedPageBreak/>
         <w:t>Solicitando quantidade de reservas desejadas</w:t>
       </w:r>
     </w:p>
@@ -2502,7 +2515,6 @@
                 <w:sz w:val="24"/>
                 <w:szCs w:val="24"/>
               </w:rPr>
-              <w:lastRenderedPageBreak/>
               <w:t>Caminho</w:t>
             </w:r>
           </w:p>
@@ -3710,6 +3722,7 @@
                 <w:sz w:val="24"/>
                 <w:szCs w:val="24"/>
               </w:rPr>
+              <w:lastRenderedPageBreak/>
               <w:t>Retornos Possíveis</w:t>
             </w:r>
           </w:p>
@@ -3746,7 +3759,6 @@
                 <w:sz w:val="24"/>
                 <w:szCs w:val="24"/>
               </w:rPr>
-              <w:lastRenderedPageBreak/>
               <w:t>Array</w:t>
             </w:r>
             <w:proofErr w:type="spellEnd"/>
@@ -4223,6 +4235,7 @@
           <w:sz w:val="24"/>
           <w:szCs w:val="24"/>
         </w:rPr>
+        <w:lastRenderedPageBreak/>
         <w:t xml:space="preserve">Testes com o </w:t>
       </w:r>
       <w:proofErr w:type="spellStart"/>
@@ -4503,7 +4516,6 @@
                 <w:sz w:val="24"/>
                 <w:szCs w:val="24"/>
               </w:rPr>
-              <w:lastRenderedPageBreak/>
               <w:t>Caminho</w:t>
             </w:r>
           </w:p>
@@ -5803,6 +5815,7 @@
           <w:sz w:val="24"/>
           <w:szCs w:val="24"/>
         </w:rPr>
+        <w:lastRenderedPageBreak/>
         <w:t xml:space="preserve">Na figura abaixo, podemos visualizar a estruturação dos dados de retorno de uma solicitação de dados de </w:t>
       </w:r>
       <w:r>
@@ -6171,6 +6184,7 @@
           <w:sz w:val="24"/>
           <w:szCs w:val="24"/>
         </w:rPr>
+        <w:lastRenderedPageBreak/>
         <w:t xml:space="preserve">Testes com o </w:t>
       </w:r>
       <w:proofErr w:type="spellStart"/>
@@ -6209,7 +6223,6 @@
           <w:sz w:val="24"/>
           <w:szCs w:val="24"/>
         </w:rPr>
-        <w:lastRenderedPageBreak/>
         <w:t>Requisição com sucesso:</w:t>
       </w:r>
     </w:p>
@@ -6390,7 +6403,6 @@
         <w:rPr>
           <w:noProof/>
         </w:rPr>
-        <w:lastRenderedPageBreak/>
         <w:drawing>
           <wp:anchor distT="114300" distB="114300" distL="114300" distR="114300" simplePos="0" relativeHeight="251663360" behindDoc="0" locked="0" layoutInCell="1" hidden="0" allowOverlap="1" wp14:anchorId="10FDEB29" wp14:editId="783350C5">
             <wp:simplePos x="0" y="0"/>
@@ -6566,6 +6578,7 @@
           <w:sz w:val="24"/>
           <w:szCs w:val="24"/>
         </w:rPr>
+        <w:lastRenderedPageBreak/>
         <w:t>Solicitando quartos disponíveis de um estabelecimento em determinado período</w:t>
       </w:r>
     </w:p>
@@ -7916,6 +7929,7 @@
           <w:sz w:val="24"/>
           <w:szCs w:val="24"/>
         </w:rPr>
+        <w:lastRenderedPageBreak/>
         <w:t>Na figura 4, podemos ver a estrutura de retorno de uma solicitação de dados de quartos disponíveis de um determinado estabelecimento.</w:t>
       </w:r>
     </w:p>
@@ -8244,6 +8258,7 @@
           <w:sz w:val="24"/>
           <w:szCs w:val="24"/>
         </w:rPr>
+        <w:lastRenderedPageBreak/>
         <w:t xml:space="preserve">Testes com o </w:t>
       </w:r>
       <w:proofErr w:type="spellStart"/>
@@ -8280,7 +8295,6 @@
           <w:sz w:val="24"/>
           <w:szCs w:val="24"/>
         </w:rPr>
-        <w:lastRenderedPageBreak/>
         <w:t>Requisição com sucesso</w:t>
       </w:r>
     </w:p>
@@ -8445,6 +8459,7 @@
           <w:sz w:val="24"/>
           <w:szCs w:val="24"/>
         </w:rPr>
+        <w:lastRenderedPageBreak/>
         <w:t>Requisição com data de saída anterior a data de entrada</w:t>
       </w:r>
     </w:p>
@@ -8471,7 +8486,6 @@
           <w:sz w:val="24"/>
           <w:szCs w:val="24"/>
         </w:rPr>
-        <w:lastRenderedPageBreak/>
         <w:drawing>
           <wp:inline distT="114300" distB="114300" distL="114300" distR="114300" wp14:anchorId="45BE9631" wp14:editId="3B94AC7E">
             <wp:extent cx="5731200" cy="2946400"/>
@@ -9325,6 +9339,7 @@
                 <w:sz w:val="24"/>
                 <w:szCs w:val="24"/>
               </w:rPr>
+              <w:lastRenderedPageBreak/>
               <w:t>Retornos Possíveis</w:t>
             </w:r>
           </w:p>
@@ -9361,7 +9376,6 @@
                 <w:sz w:val="24"/>
                 <w:szCs w:val="24"/>
               </w:rPr>
-              <w:lastRenderedPageBreak/>
               <w:t>null</w:t>
             </w:r>
             <w:proofErr w:type="spellEnd"/>
@@ -9899,7 +9913,6 @@
                 <w:sz w:val="24"/>
                 <w:szCs w:val="24"/>
               </w:rPr>
-              <w:lastRenderedPageBreak/>
               <w:t>Caminho</w:t>
             </w:r>
           </w:p>
@@ -10945,7 +10958,6 @@
           <w:sz w:val="24"/>
           <w:szCs w:val="24"/>
         </w:rPr>
-        <w:lastRenderedPageBreak/>
         <w:t>Requisição com sucesso:</w:t>
       </w:r>
     </w:p>
@@ -11174,7 +11186,6 @@
           <w:sz w:val="24"/>
           <w:szCs w:val="24"/>
         </w:rPr>
-        <w:lastRenderedPageBreak/>
         <w:drawing>
           <wp:inline distT="114300" distB="114300" distL="114300" distR="114300" wp14:anchorId="64C3D316" wp14:editId="4785E70E">
             <wp:extent cx="5731200" cy="2730500"/>
@@ -11763,6 +11774,7 @@
                 <w:sz w:val="24"/>
                 <w:szCs w:val="24"/>
               </w:rPr>
+              <w:lastRenderedPageBreak/>
               <w:t>Nome</w:t>
             </w:r>
           </w:p>
@@ -11898,7 +11910,6 @@
                 <w:sz w:val="24"/>
                 <w:szCs w:val="24"/>
               </w:rPr>
-              <w:lastRenderedPageBreak/>
               <w:t>idQuarto</w:t>
             </w:r>
             <w:proofErr w:type="spellEnd"/>

</xml_diff>